<commit_message>
Verificación y finalización de documentos (análisis)
</commit_message>
<xml_diff>
--- a/Desarrollo/BF/Análisis/BF-DECU-1.docx
+++ b/Desarrollo/BF/Análisis/BF-DECU-1.docx
@@ -70,7 +70,7 @@
           <w:sz w:val="36"/>
           <w:szCs w:val="36"/>
         </w:rPr>
-        <w:t>SISTEMA Biblio F-</w:t>
+        <w:t>Proyecto Biblio F-</w:t>
       </w:r>
       <w:proofErr w:type="spellStart"/>
       <w:r>
@@ -202,77 +202,66 @@
           <w:sz w:val="24"/>
           <w:szCs w:val="24"/>
         </w:rPr>
-        <w:t>Versión 1.0</w:t>
-      </w:r>
-    </w:p>
-    <w:p>
-      <w:pPr>
-        <w:spacing w:after="200" w:line="360" w:lineRule="auto"/>
-        <w:rPr>
-          <w:rFonts w:ascii="Times New Roman" w:eastAsia="Times New Roman" w:hAnsi="Times New Roman" w:cs="Times New Roman"/>
-          <w:sz w:val="24"/>
-          <w:szCs w:val="24"/>
-        </w:rPr>
-      </w:pPr>
-    </w:p>
-    <w:p>
-      <w:pPr>
-        <w:spacing w:after="200" w:line="360" w:lineRule="auto"/>
-        <w:rPr>
-          <w:rFonts w:ascii="Times New Roman" w:eastAsia="Times New Roman" w:hAnsi="Times New Roman" w:cs="Times New Roman"/>
-          <w:sz w:val="24"/>
-          <w:szCs w:val="24"/>
-        </w:rPr>
-      </w:pPr>
-    </w:p>
-    <w:p>
-      <w:pPr>
-        <w:spacing w:after="200" w:line="360" w:lineRule="auto"/>
-        <w:rPr>
-          <w:rFonts w:ascii="Times New Roman" w:eastAsia="Times New Roman" w:hAnsi="Times New Roman" w:cs="Times New Roman"/>
-          <w:sz w:val="24"/>
-          <w:szCs w:val="24"/>
-        </w:rPr>
-      </w:pPr>
-    </w:p>
-    <w:p>
-      <w:pPr>
-        <w:spacing w:after="200" w:line="360" w:lineRule="auto"/>
-        <w:rPr>
-          <w:rFonts w:ascii="Times New Roman" w:eastAsia="Times New Roman" w:hAnsi="Times New Roman" w:cs="Times New Roman"/>
-          <w:sz w:val="24"/>
-          <w:szCs w:val="24"/>
-        </w:rPr>
-      </w:pPr>
-    </w:p>
-    <w:p>
-      <w:pPr>
-        <w:spacing w:after="200" w:line="360" w:lineRule="auto"/>
-        <w:rPr>
-          <w:rFonts w:ascii="Times New Roman" w:eastAsia="Times New Roman" w:hAnsi="Times New Roman" w:cs="Times New Roman"/>
-          <w:sz w:val="24"/>
-          <w:szCs w:val="24"/>
-        </w:rPr>
-      </w:pPr>
-    </w:p>
-    <w:p>
-      <w:pPr>
-        <w:spacing w:after="200" w:line="360" w:lineRule="auto"/>
-        <w:jc w:val="right"/>
-        <w:rPr>
-          <w:rFonts w:ascii="Times New Roman" w:eastAsia="Times New Roman" w:hAnsi="Times New Roman" w:cs="Times New Roman"/>
-          <w:sz w:val="24"/>
-          <w:szCs w:val="24"/>
-        </w:rPr>
-      </w:pPr>
-      <w:r>
-        <w:rPr>
-          <w:rFonts w:ascii="Times New Roman" w:eastAsia="Times New Roman" w:hAnsi="Times New Roman" w:cs="Times New Roman"/>
-          <w:sz w:val="24"/>
-          <w:szCs w:val="24"/>
-        </w:rPr>
-        <w:t>Lima, abril de 2024</w:t>
-      </w:r>
+        <w:t>Versión 1.</w:t>
+      </w:r>
+      <w:r>
+        <w:rPr>
+          <w:rFonts w:ascii="Times New Roman" w:eastAsia="Times New Roman" w:hAnsi="Times New Roman" w:cs="Times New Roman"/>
+          <w:sz w:val="24"/>
+          <w:szCs w:val="24"/>
+        </w:rPr>
+        <w:t>2</w:t>
+      </w:r>
+    </w:p>
+    <w:p>
+      <w:pPr>
+        <w:spacing w:after="200" w:line="360" w:lineRule="auto"/>
+        <w:rPr>
+          <w:rFonts w:ascii="Times New Roman" w:eastAsia="Times New Roman" w:hAnsi="Times New Roman" w:cs="Times New Roman"/>
+          <w:sz w:val="24"/>
+          <w:szCs w:val="24"/>
+        </w:rPr>
+      </w:pPr>
+    </w:p>
+    <w:p>
+      <w:pPr>
+        <w:spacing w:after="200" w:line="360" w:lineRule="auto"/>
+        <w:rPr>
+          <w:rFonts w:ascii="Times New Roman" w:eastAsia="Times New Roman" w:hAnsi="Times New Roman" w:cs="Times New Roman"/>
+          <w:sz w:val="24"/>
+          <w:szCs w:val="24"/>
+        </w:rPr>
+      </w:pPr>
+    </w:p>
+    <w:p>
+      <w:pPr>
+        <w:spacing w:after="200" w:line="360" w:lineRule="auto"/>
+        <w:rPr>
+          <w:rFonts w:ascii="Times New Roman" w:eastAsia="Times New Roman" w:hAnsi="Times New Roman" w:cs="Times New Roman"/>
+          <w:sz w:val="24"/>
+          <w:szCs w:val="24"/>
+        </w:rPr>
+      </w:pPr>
+    </w:p>
+    <w:p>
+      <w:pPr>
+        <w:spacing w:after="200" w:line="360" w:lineRule="auto"/>
+        <w:rPr>
+          <w:rFonts w:ascii="Times New Roman" w:eastAsia="Times New Roman" w:hAnsi="Times New Roman" w:cs="Times New Roman"/>
+          <w:sz w:val="24"/>
+          <w:szCs w:val="24"/>
+        </w:rPr>
+      </w:pPr>
+    </w:p>
+    <w:p>
+      <w:pPr>
+        <w:spacing w:after="200" w:line="360" w:lineRule="auto"/>
+        <w:rPr>
+          <w:rFonts w:ascii="Times New Roman" w:eastAsia="Times New Roman" w:hAnsi="Times New Roman" w:cs="Times New Roman"/>
+          <w:sz w:val="24"/>
+          <w:szCs w:val="24"/>
+        </w:rPr>
+      </w:pPr>
     </w:p>
     <w:p>
       <w:pPr>
@@ -676,7 +665,15 @@
                 <w:sz w:val="24"/>
                 <w:szCs w:val="24"/>
               </w:rPr>
-              <w:t xml:space="preserve"> Santiago Ayala Alberca</w:t>
+              <w:t xml:space="preserve"> </w:t>
+            </w:r>
+            <w:r>
+              <w:rPr>
+                <w:rFonts w:ascii="Times New Roman" w:eastAsia="Times New Roman" w:hAnsi="Times New Roman" w:cs="Times New Roman"/>
+                <w:sz w:val="24"/>
+                <w:szCs w:val="24"/>
+              </w:rPr>
+              <w:t>Ayala</w:t>
             </w:r>
           </w:p>
         </w:tc>
@@ -840,7 +837,7 @@
                 <w:sz w:val="24"/>
                 <w:szCs w:val="24"/>
               </w:rPr>
-              <w:t xml:space="preserve"> Santiago Ayala Alberca</w:t>
+              <w:t xml:space="preserve"> Ayala</w:t>
             </w:r>
           </w:p>
         </w:tc>
@@ -874,6 +871,14 @@
                 <w:szCs w:val="24"/>
               </w:rPr>
             </w:pPr>
+            <w:r>
+              <w:rPr>
+                <w:rFonts w:ascii="Times New Roman" w:eastAsia="Times New Roman" w:hAnsi="Times New Roman" w:cs="Times New Roman"/>
+                <w:sz w:val="24"/>
+                <w:szCs w:val="24"/>
+              </w:rPr>
+              <w:t>30/06/2024</w:t>
+            </w:r>
           </w:p>
         </w:tc>
         <w:tc>
@@ -904,6 +909,14 @@
                 <w:szCs w:val="24"/>
               </w:rPr>
             </w:pPr>
+            <w:r>
+              <w:rPr>
+                <w:rFonts w:ascii="Times New Roman" w:eastAsia="Times New Roman" w:hAnsi="Times New Roman" w:cs="Times New Roman"/>
+                <w:sz w:val="24"/>
+                <w:szCs w:val="24"/>
+              </w:rPr>
+              <w:t>1.2</w:t>
+            </w:r>
           </w:p>
         </w:tc>
         <w:tc>
@@ -934,6 +947,30 @@
                 <w:szCs w:val="24"/>
               </w:rPr>
             </w:pPr>
+            <w:r>
+              <w:rPr>
+                <w:rFonts w:ascii="Times New Roman" w:eastAsia="Times New Roman" w:hAnsi="Times New Roman" w:cs="Times New Roman"/>
+                <w:sz w:val="24"/>
+                <w:szCs w:val="24"/>
+              </w:rPr>
+              <w:t xml:space="preserve">Verificación </w:t>
+            </w:r>
+            <w:r>
+              <w:rPr>
+                <w:rFonts w:ascii="Times New Roman" w:eastAsia="Times New Roman" w:hAnsi="Times New Roman" w:cs="Times New Roman"/>
+                <w:sz w:val="24"/>
+                <w:szCs w:val="24"/>
+              </w:rPr>
+              <w:t xml:space="preserve">y finalización </w:t>
+            </w:r>
+            <w:r>
+              <w:rPr>
+                <w:rFonts w:ascii="Times New Roman" w:eastAsia="Times New Roman" w:hAnsi="Times New Roman" w:cs="Times New Roman"/>
+                <w:sz w:val="24"/>
+                <w:szCs w:val="24"/>
+              </w:rPr>
+              <w:t>del documento</w:t>
+            </w:r>
           </w:p>
         </w:tc>
         <w:tc>
@@ -964,6 +1001,24 @@
                 <w:szCs w:val="24"/>
               </w:rPr>
             </w:pPr>
+            <w:proofErr w:type="spellStart"/>
+            <w:r>
+              <w:rPr>
+                <w:rFonts w:ascii="Times New Roman" w:eastAsia="Times New Roman" w:hAnsi="Times New Roman" w:cs="Times New Roman"/>
+                <w:sz w:val="24"/>
+                <w:szCs w:val="24"/>
+              </w:rPr>
+              <w:t>Sebastian</w:t>
+            </w:r>
+            <w:proofErr w:type="spellEnd"/>
+            <w:r>
+              <w:rPr>
+                <w:rFonts w:ascii="Times New Roman" w:eastAsia="Times New Roman" w:hAnsi="Times New Roman" w:cs="Times New Roman"/>
+                <w:sz w:val="24"/>
+                <w:szCs w:val="24"/>
+              </w:rPr>
+              <w:t xml:space="preserve"> Ayala</w:t>
+            </w:r>
           </w:p>
         </w:tc>
       </w:tr>

</xml_diff>